<commit_message>
Modified get_mobile_numbers.py to only print out mobile numbers of old users (i.e. accounts not created in last 3 days). Changed/finalized content of text message sent on launch (Contest 2 Materials.docx, send_Twilio_SMS.py). Added file count_mobile_numbers.py.
</commit_message>
<xml_diff>
--- a/Documents/Promotional/Online Contest/Contest 2 Materials.docx
+++ b/Documents/Promotional/Online Contest/Contest 2 Materials.docx
@@ -22,6 +22,12 @@
         <w:t xml:space="preserve">LinkMeUp for Android is now live in the Google Play Store in the U.S. and Canada! </w:t>
       </w:r>
     </w:p>
+    <w:p/>
+    <w:p>
+      <w:r>
+        <w:t>To promote the launch…</w:t>
+      </w:r>
+    </w:p>
     <w:p>
       <w:pPr>
         <w:rPr>
@@ -31,37 +37,75 @@
     </w:p>
     <w:p>
       <w:r>
-        <w:t>Thanks to all those tagged for beta testing, and many others for your support.</w:t>
-      </w:r>
-    </w:p>
-    <w:p/>
-    <w:p>
-      <w:r>
-        <w:t>To promote the launch…</w:t>
-      </w:r>
-    </w:p>
-    <w:p/>
-    <w:p>
-      <w:r>
-        <w:t xml:space="preserve">with - </w:t>
-      </w:r>
-      <w:r>
-        <w:t>[Sean]</w:t>
-      </w:r>
-      <w:r>
-        <w:t>,</w:t>
+        <w:t>Thanks</w:t>
       </w:r>
       <w:r>
         <w:t xml:space="preserve"> </w:t>
       </w:r>
       <w:r>
-        <w:t xml:space="preserve">Anne, Benjamin, </w:t>
-      </w:r>
-      <w:r>
-        <w:t xml:space="preserve">Sohum, Aaron, </w:t>
-      </w:r>
-      <w:r>
-        <w:t xml:space="preserve">Shreyas, </w:t>
+        <w:t xml:space="preserve">to </w:t>
+      </w:r>
+      <w:r>
+        <w:t xml:space="preserve">all those tagged for beta </w:t>
+      </w:r>
+      <w:r>
+        <w:t xml:space="preserve">testing, </w:t>
+      </w:r>
+      <w:r>
+        <w:t>to Sean Yu for being an excellent teammate</w:t>
+      </w:r>
+      <w:r>
+        <w:t xml:space="preserve">, </w:t>
+      </w:r>
+      <w:r>
+        <w:t>and</w:t>
+      </w:r>
+      <w:bookmarkStart w:id="0" w:name="_GoBack"/>
+      <w:bookmarkEnd w:id="0"/>
+      <w:r>
+        <w:t xml:space="preserve"> </w:t>
+      </w:r>
+      <w:r>
+        <w:t xml:space="preserve">to </w:t>
+      </w:r>
+      <w:r>
+        <w:t>many others for your support</w:t>
+      </w:r>
+      <w:r>
+        <w:t>.</w:t>
+      </w:r>
+    </w:p>
+    <w:p/>
+    <w:p>
+      <w:proofErr w:type="gramStart"/>
+      <w:r>
+        <w:t>with</w:t>
+      </w:r>
+      <w:proofErr w:type="gramEnd"/>
+      <w:r>
+        <w:t xml:space="preserve"> - </w:t>
+      </w:r>
+      <w:r>
+        <w:t xml:space="preserve">Benjamin, </w:t>
+      </w:r>
+      <w:r>
+        <w:t xml:space="preserve">Anne, </w:t>
+      </w:r>
+      <w:proofErr w:type="spellStart"/>
+      <w:r>
+        <w:t>Sohum</w:t>
+      </w:r>
+      <w:proofErr w:type="spellEnd"/>
+      <w:r>
+        <w:t xml:space="preserve">, Aaron, </w:t>
+      </w:r>
+      <w:proofErr w:type="spellStart"/>
+      <w:r>
+        <w:t>Shreyas</w:t>
+      </w:r>
+      <w:proofErr w:type="spellEnd"/>
+      <w:r>
+        <w:t xml:space="preserve">, </w:t>
       </w:r>
       <w:r>
         <w:t xml:space="preserve">Ahmed, </w:t>
@@ -69,11 +113,21 @@
       <w:r>
         <w:t xml:space="preserve">David, Jonathan, </w:t>
       </w:r>
-      <w:r>
-        <w:t xml:space="preserve">Avaneesh, </w:t>
-      </w:r>
-      <w:r>
-        <w:t>Dirichlet BC</w:t>
+      <w:proofErr w:type="spellStart"/>
+      <w:r>
+        <w:t>Avaneesh</w:t>
+      </w:r>
+      <w:proofErr w:type="spellEnd"/>
+      <w:r>
+        <w:t xml:space="preserve">, </w:t>
+      </w:r>
+      <w:proofErr w:type="spellStart"/>
+      <w:r>
+        <w:t>Dirichlet</w:t>
+      </w:r>
+      <w:proofErr w:type="spellEnd"/>
+      <w:r>
+        <w:t xml:space="preserve"> BC</w:t>
       </w:r>
     </w:p>
     <w:p>
@@ -152,8 +206,13 @@
       <w:r>
         <w:t xml:space="preserve">friends who got the app. </w:t>
       </w:r>
-      <w:r>
-        <w:t>We’ll reply with a</w:t>
+      <w:proofErr w:type="gramStart"/>
+      <w:r>
+        <w:t>We</w:t>
+      </w:r>
+      <w:proofErr w:type="gramEnd"/>
+      <w:r>
+        <w:t>’ll reply with a</w:t>
       </w:r>
       <w:r>
         <w:t>n email</w:t>
@@ -181,11 +240,21 @@
       <w:r>
         <w:t xml:space="preserve">. </w:t>
       </w:r>
+      <w:proofErr w:type="gramStart"/>
       <w:r>
         <w:t>We’re giving away a set number of gift cards</w:t>
       </w:r>
-      <w:r>
-        <w:t>, so don’t delay!</w:t>
+      <w:proofErr w:type="gramEnd"/>
+      <w:r>
+        <w:t xml:space="preserve">, </w:t>
+      </w:r>
+      <w:proofErr w:type="gramStart"/>
+      <w:r>
+        <w:t>so don’t delay</w:t>
+      </w:r>
+      <w:proofErr w:type="gramEnd"/>
+      <w:r>
+        <w:t>!</w:t>
       </w:r>
     </w:p>
     <w:p/>
@@ -220,7 +289,7 @@
         <w:t xml:space="preserve">LinkMeUp for Android </w:t>
       </w:r>
       <w:r>
-        <w:t>just launched</w:t>
+        <w:t>is now live</w:t>
       </w:r>
       <w:r>
         <w:t xml:space="preserve"> in the Google Play Store! </w:t>
@@ -232,55 +301,41 @@
         <w:t xml:space="preserve">To promote the launch, we’re </w:t>
       </w:r>
       <w:r>
-        <w:t>emailing</w:t>
+        <w:t>giving away</w:t>
       </w:r>
       <w:r>
         <w:t xml:space="preserve"> Amazon gift cards to users who refer their friends to LinkMeUp</w:t>
       </w:r>
       <w:r>
-        <w:t xml:space="preserve"> - $5 for the first friend who get</w:t>
-      </w:r>
-      <w:r>
-        <w:t>s</w:t>
-      </w:r>
-      <w:r>
-        <w:t xml:space="preserve"> the app, and $2 for every friend after that. </w:t>
-      </w:r>
-    </w:p>
-    <w:p/>
-    <w:p>
-      <w:r>
-        <w:t xml:space="preserve">See </w:t>
-      </w:r>
-      <w:r>
-        <w:t>the most recent post</w:t>
-      </w:r>
-      <w:r>
-        <w:t xml:space="preserve"> on our Facebook page at </w:t>
-      </w:r>
-      <w:hyperlink r:id="rId7" w:history="1">
-        <w:r>
-          <w:rPr>
-            <w:rStyle w:val="Hyperlink"/>
-          </w:rPr>
-          <w:t>www.facebook.com/linkmessaging</w:t>
-        </w:r>
-      </w:hyperlink>
-      <w:r>
-        <w:t xml:space="preserve"> for </w:t>
-      </w:r>
-      <w:bookmarkStart w:id="0" w:name="_GoBack"/>
-      <w:bookmarkEnd w:id="0"/>
-      <w:r>
-        <w:t>details.</w:t>
-      </w:r>
-    </w:p>
+        <w:t>. For the first friend who gets LinkMeUp, we’ll email you a</w:t>
+      </w:r>
+      <w:r>
+        <w:t xml:space="preserve"> $5 </w:t>
+      </w:r>
+      <w:r>
+        <w:t>gift card. For every friend after that, we’ll add $2 to the value of the card</w:t>
+      </w:r>
+      <w:r>
+        <w:t xml:space="preserve">. </w:t>
+      </w:r>
+    </w:p>
+    <w:p/>
+    <w:p>
+      <w:r>
+        <w:t>To participate, just send us an email at contest@linkmeupmessenger.com with the names of your friends who got the app. We'll reply with a link to your card :)</w:t>
+      </w:r>
+    </w:p>
+    <w:p/>
     <w:p>
       <w:pPr>
         <w:rPr>
           <w:u w:val="single"/>
         </w:rPr>
       </w:pPr>
+      <w:r>
+        <w:lastRenderedPageBreak/>
+        <w:t>More info is on our Facebook page at www.facebook.com/linkmessaging. Good luck!</w:t>
+      </w:r>
     </w:p>
     <w:sectPr>
       <w:pgSz w:w="12240" w:h="15840"/>

</xml_diff>